<commit_message>
6th doc added after editing
</commit_message>
<xml_diff>
--- a/6. What is PIP Client -How to.docx
+++ b/6. What is PIP Client -How to.docx
@@ -25,7 +25,7 @@
                     </pic:cNvPicPr>
                   </pic:nvPicPr>
                   <pic:blipFill>
-                    <a:blip r:embed="rId5"/>
+                    <a:blip r:embed="rId7"/>
                     <a:srcRect/>
                     <a:stretch>
                       <a:fillRect/>
@@ -72,13 +72,8 @@
       <w:pPr>
         <w:pStyle w:val="ListParagraph"/>
       </w:pPr>
-      <w:proofErr w:type="spellStart"/>
-      <w:r>
-        <w:t>Eg</w:t>
-      </w:r>
-      <w:proofErr w:type="spellEnd"/>
-      <w:r>
-        <w:t>: Python testing framework packages, selenium packages.</w:t>
+      <w:r>
+        <w:t>Eg: Python testing framework packages, selenium packages.</w:t>
       </w:r>
     </w:p>
     <w:p>
@@ -125,29 +120,8 @@
           <w:numId w:val="1"/>
         </w:numPr>
       </w:pPr>
-      <w:proofErr w:type="gramStart"/>
-      <w:r>
-        <w:t>pip</w:t>
-      </w:r>
-      <w:proofErr w:type="gramEnd"/>
-      <w:r>
-        <w:t xml:space="preserve"> is downloaded by default when we download python. In my case </w:t>
-      </w:r>
-      <w:proofErr w:type="spellStart"/>
-      <w:r>
-        <w:t>pathe</w:t>
-      </w:r>
-      <w:proofErr w:type="spellEnd"/>
-      <w:r>
-        <w:t xml:space="preserve"> </w:t>
-      </w:r>
-      <w:proofErr w:type="gramStart"/>
-      <w:r>
-        <w:t>is :</w:t>
-      </w:r>
-      <w:proofErr w:type="gramEnd"/>
-      <w:r>
-        <w:t xml:space="preserve"> </w:t>
+      <w:r>
+        <w:t xml:space="preserve">pip is downloaded by default when we download python. In my case pathe is : </w:t>
       </w:r>
       <w:r>
         <w:t>“</w:t>
@@ -185,7 +159,7 @@
                     </pic:cNvPicPr>
                   </pic:nvPicPr>
                   <pic:blipFill>
-                    <a:blip r:embed="rId6"/>
+                    <a:blip r:embed="rId8"/>
                     <a:srcRect/>
                     <a:stretch>
                       <a:fillRect/>
@@ -226,7 +200,994 @@
         <w:t>We have configured it in Path variable as the computer should know where it is during using pip command.</w:t>
       </w:r>
     </w:p>
+    <w:p>
+      <w:pPr>
+        <w:pStyle w:val="ListParagraph"/>
+        <w:numPr>
+          <w:ilvl w:val="0"/>
+          <w:numId w:val="2"/>
+        </w:numPr>
+      </w:pPr>
+      <w:r>
+        <w:t>How to download selenium packages?</w:t>
+      </w:r>
+    </w:p>
+    <w:p>
+      <w:pPr>
+        <w:pStyle w:val="ListParagraph"/>
+      </w:pPr>
+    </w:p>
+    <w:p>
+      <w:pPr>
+        <w:pStyle w:val="ListParagraph"/>
+      </w:pPr>
+      <w:r>
+        <w:rPr>
+          <w:noProof/>
+        </w:rPr>
+        <w:lastRenderedPageBreak/>
+        <w:drawing>
+          <wp:inline distT="0" distB="0" distL="0" distR="0">
+            <wp:extent cx="5934710" cy="3338195"/>
+            <wp:effectExtent l="19050" t="0" r="8890" b="0"/>
+            <wp:docPr id="11" name="Picture 11"/>
+            <wp:cNvGraphicFramePr>
+              <a:graphicFrameLocks xmlns:a="http://schemas.openxmlformats.org/drawingml/2006/main" noChangeAspect="1"/>
+            </wp:cNvGraphicFramePr>
+            <a:graphic xmlns:a="http://schemas.openxmlformats.org/drawingml/2006/main">
+              <a:graphicData uri="http://schemas.openxmlformats.org/drawingml/2006/picture">
+                <pic:pic xmlns:pic="http://schemas.openxmlformats.org/drawingml/2006/picture">
+                  <pic:nvPicPr>
+                    <pic:cNvPr id="0" name="Picture 11"/>
+                    <pic:cNvPicPr>
+                      <a:picLocks noChangeAspect="1" noChangeArrowheads="1"/>
+                    </pic:cNvPicPr>
+                  </pic:nvPicPr>
+                  <pic:blipFill>
+                    <a:blip r:embed="rId9"/>
+                    <a:srcRect/>
+                    <a:stretch>
+                      <a:fillRect/>
+                    </a:stretch>
+                  </pic:blipFill>
+                  <pic:spPr bwMode="auto">
+                    <a:xfrm>
+                      <a:off x="0" y="0"/>
+                      <a:ext cx="5934710" cy="3338195"/>
+                    </a:xfrm>
+                    <a:prstGeom prst="rect">
+                      <a:avLst/>
+                    </a:prstGeom>
+                    <a:noFill/>
+                    <a:ln w="9525">
+                      <a:noFill/>
+                      <a:miter lim="800000"/>
+                      <a:headEnd/>
+                      <a:tailEnd/>
+                    </a:ln>
+                  </pic:spPr>
+                </pic:pic>
+              </a:graphicData>
+            </a:graphic>
+          </wp:inline>
+        </w:drawing>
+      </w:r>
+    </w:p>
+    <w:p>
+      <w:pPr>
+        <w:pStyle w:val="ListParagraph"/>
+      </w:pPr>
+    </w:p>
+    <w:p>
+      <w:pPr>
+        <w:pStyle w:val="ListParagraph"/>
+        <w:numPr>
+          <w:ilvl w:val="0"/>
+          <w:numId w:val="1"/>
+        </w:numPr>
+      </w:pPr>
+      <w:r>
+        <w:t>Copy the below and open command prompt.</w:t>
+      </w:r>
+    </w:p>
+    <w:p>
+      <w:pPr>
+        <w:pStyle w:val="ListParagraph"/>
+      </w:pPr>
+    </w:p>
+    <w:p>
+      <w:pPr>
+        <w:pStyle w:val="ListParagraph"/>
+      </w:pPr>
+      <w:r>
+        <w:rPr>
+          <w:noProof/>
+        </w:rPr>
+        <w:drawing>
+          <wp:inline distT="0" distB="0" distL="0" distR="0">
+            <wp:extent cx="5934710" cy="3338195"/>
+            <wp:effectExtent l="19050" t="0" r="8890" b="0"/>
+            <wp:docPr id="12" name="Picture 12"/>
+            <wp:cNvGraphicFramePr>
+              <a:graphicFrameLocks xmlns:a="http://schemas.openxmlformats.org/drawingml/2006/main" noChangeAspect="1"/>
+            </wp:cNvGraphicFramePr>
+            <a:graphic xmlns:a="http://schemas.openxmlformats.org/drawingml/2006/main">
+              <a:graphicData uri="http://schemas.openxmlformats.org/drawingml/2006/picture">
+                <pic:pic xmlns:pic="http://schemas.openxmlformats.org/drawingml/2006/picture">
+                  <pic:nvPicPr>
+                    <pic:cNvPr id="0" name="Picture 12"/>
+                    <pic:cNvPicPr>
+                      <a:picLocks noChangeAspect="1" noChangeArrowheads="1"/>
+                    </pic:cNvPicPr>
+                  </pic:nvPicPr>
+                  <pic:blipFill>
+                    <a:blip r:embed="rId10"/>
+                    <a:srcRect/>
+                    <a:stretch>
+                      <a:fillRect/>
+                    </a:stretch>
+                  </pic:blipFill>
+                  <pic:spPr bwMode="auto">
+                    <a:xfrm>
+                      <a:off x="0" y="0"/>
+                      <a:ext cx="5934710" cy="3338195"/>
+                    </a:xfrm>
+                    <a:prstGeom prst="rect">
+                      <a:avLst/>
+                    </a:prstGeom>
+                    <a:noFill/>
+                    <a:ln w="9525">
+                      <a:noFill/>
+                      <a:miter lim="800000"/>
+                      <a:headEnd/>
+                      <a:tailEnd/>
+                    </a:ln>
+                  </pic:spPr>
+                </pic:pic>
+              </a:graphicData>
+            </a:graphic>
+          </wp:inline>
+        </w:drawing>
+      </w:r>
+    </w:p>
+    <w:p>
+      <w:pPr>
+        <w:pStyle w:val="ListParagraph"/>
+      </w:pPr>
+    </w:p>
+    <w:p>
+      <w:pPr>
+        <w:pStyle w:val="ListParagraph"/>
+        <w:numPr>
+          <w:ilvl w:val="0"/>
+          <w:numId w:val="1"/>
+        </w:numPr>
+      </w:pPr>
+      <w:r>
+        <w:t>Open cmd and paste</w:t>
+      </w:r>
+    </w:p>
+    <w:p>
+      <w:r>
+        <w:rPr>
+          <w:noProof/>
+        </w:rPr>
+        <w:lastRenderedPageBreak/>
+        <w:drawing>
+          <wp:inline distT="0" distB="0" distL="0" distR="0">
+            <wp:extent cx="4330700" cy="1725295"/>
+            <wp:effectExtent l="19050" t="0" r="0" b="0"/>
+            <wp:docPr id="13" name="Picture 13"/>
+            <wp:cNvGraphicFramePr>
+              <a:graphicFrameLocks xmlns:a="http://schemas.openxmlformats.org/drawingml/2006/main" noChangeAspect="1"/>
+            </wp:cNvGraphicFramePr>
+            <a:graphic xmlns:a="http://schemas.openxmlformats.org/drawingml/2006/main">
+              <a:graphicData uri="http://schemas.openxmlformats.org/drawingml/2006/picture">
+                <pic:pic xmlns:pic="http://schemas.openxmlformats.org/drawingml/2006/picture">
+                  <pic:nvPicPr>
+                    <pic:cNvPr id="0" name="Picture 13"/>
+                    <pic:cNvPicPr>
+                      <a:picLocks noChangeAspect="1" noChangeArrowheads="1"/>
+                    </pic:cNvPicPr>
+                  </pic:nvPicPr>
+                  <pic:blipFill>
+                    <a:blip r:embed="rId11"/>
+                    <a:srcRect/>
+                    <a:stretch>
+                      <a:fillRect/>
+                    </a:stretch>
+                  </pic:blipFill>
+                  <pic:spPr bwMode="auto">
+                    <a:xfrm>
+                      <a:off x="0" y="0"/>
+                      <a:ext cx="4330700" cy="1725295"/>
+                    </a:xfrm>
+                    <a:prstGeom prst="rect">
+                      <a:avLst/>
+                    </a:prstGeom>
+                    <a:noFill/>
+                    <a:ln w="9525">
+                      <a:noFill/>
+                      <a:miter lim="800000"/>
+                      <a:headEnd/>
+                      <a:tailEnd/>
+                    </a:ln>
+                  </pic:spPr>
+                </pic:pic>
+              </a:graphicData>
+            </a:graphic>
+          </wp:inline>
+        </w:drawing>
+      </w:r>
+    </w:p>
+    <w:p>
+      <w:pPr>
+        <w:pStyle w:val="ListParagraph"/>
+        <w:numPr>
+          <w:ilvl w:val="0"/>
+          <w:numId w:val="1"/>
+        </w:numPr>
+      </w:pPr>
+      <w:r>
+        <w:t>Hit enter.</w:t>
+      </w:r>
+    </w:p>
+    <w:p>
+      <w:r>
+        <w:rPr>
+          <w:noProof/>
+        </w:rPr>
+        <w:drawing>
+          <wp:inline distT="0" distB="0" distL="0" distR="0">
+            <wp:extent cx="5934710" cy="1535430"/>
+            <wp:effectExtent l="19050" t="0" r="8890" b="0"/>
+            <wp:docPr id="14" name="Picture 14"/>
+            <wp:cNvGraphicFramePr>
+              <a:graphicFrameLocks xmlns:a="http://schemas.openxmlformats.org/drawingml/2006/main" noChangeAspect="1"/>
+            </wp:cNvGraphicFramePr>
+            <a:graphic xmlns:a="http://schemas.openxmlformats.org/drawingml/2006/main">
+              <a:graphicData uri="http://schemas.openxmlformats.org/drawingml/2006/picture">
+                <pic:pic xmlns:pic="http://schemas.openxmlformats.org/drawingml/2006/picture">
+                  <pic:nvPicPr>
+                    <pic:cNvPr id="0" name="Picture 14"/>
+                    <pic:cNvPicPr>
+                      <a:picLocks noChangeAspect="1" noChangeArrowheads="1"/>
+                    </pic:cNvPicPr>
+                  </pic:nvPicPr>
+                  <pic:blipFill>
+                    <a:blip r:embed="rId12"/>
+                    <a:srcRect/>
+                    <a:stretch>
+                      <a:fillRect/>
+                    </a:stretch>
+                  </pic:blipFill>
+                  <pic:spPr bwMode="auto">
+                    <a:xfrm>
+                      <a:off x="0" y="0"/>
+                      <a:ext cx="5934710" cy="1535430"/>
+                    </a:xfrm>
+                    <a:prstGeom prst="rect">
+                      <a:avLst/>
+                    </a:prstGeom>
+                    <a:noFill/>
+                    <a:ln w="9525">
+                      <a:noFill/>
+                      <a:miter lim="800000"/>
+                      <a:headEnd/>
+                      <a:tailEnd/>
+                    </a:ln>
+                  </pic:spPr>
+                </pic:pic>
+              </a:graphicData>
+            </a:graphic>
+          </wp:inline>
+        </w:drawing>
+      </w:r>
+    </w:p>
+    <w:p>
+      <w:pPr>
+        <w:pStyle w:val="ListParagraph"/>
+        <w:numPr>
+          <w:ilvl w:val="0"/>
+          <w:numId w:val="1"/>
+        </w:numPr>
+      </w:pPr>
+      <w:r>
+        <w:t>Selenium got installed.</w:t>
+      </w:r>
+      <w:r>
+        <w:t xml:space="preserve"> Check in the below folder: “</w:t>
+      </w:r>
+      <w:r>
+        <w:t>C:\Users\HP\AppData\Local\Programs\Python\Python38-32\Lib\site-packages\selenium</w:t>
+      </w:r>
+      <w:r>
+        <w:t>”</w:t>
+      </w:r>
+    </w:p>
+    <w:p>
+      <w:r>
+        <w:rPr>
+          <w:noProof/>
+        </w:rPr>
+        <w:drawing>
+          <wp:inline distT="0" distB="0" distL="0" distR="0">
+            <wp:extent cx="5943600" cy="1685204"/>
+            <wp:effectExtent l="19050" t="0" r="0" b="0"/>
+            <wp:docPr id="15" name="Picture 15"/>
+            <wp:cNvGraphicFramePr>
+              <a:graphicFrameLocks xmlns:a="http://schemas.openxmlformats.org/drawingml/2006/main" noChangeAspect="1"/>
+            </wp:cNvGraphicFramePr>
+            <a:graphic xmlns:a="http://schemas.openxmlformats.org/drawingml/2006/main">
+              <a:graphicData uri="http://schemas.openxmlformats.org/drawingml/2006/picture">
+                <pic:pic xmlns:pic="http://schemas.openxmlformats.org/drawingml/2006/picture">
+                  <pic:nvPicPr>
+                    <pic:cNvPr id="0" name="Picture 15"/>
+                    <pic:cNvPicPr>
+                      <a:picLocks noChangeAspect="1" noChangeArrowheads="1"/>
+                    </pic:cNvPicPr>
+                  </pic:nvPicPr>
+                  <pic:blipFill>
+                    <a:blip r:embed="rId13"/>
+                    <a:srcRect/>
+                    <a:stretch>
+                      <a:fillRect/>
+                    </a:stretch>
+                  </pic:blipFill>
+                  <pic:spPr bwMode="auto">
+                    <a:xfrm>
+                      <a:off x="0" y="0"/>
+                      <a:ext cx="5943600" cy="1685204"/>
+                    </a:xfrm>
+                    <a:prstGeom prst="rect">
+                      <a:avLst/>
+                    </a:prstGeom>
+                    <a:noFill/>
+                    <a:ln w="9525">
+                      <a:noFill/>
+                      <a:miter lim="800000"/>
+                      <a:headEnd/>
+                      <a:tailEnd/>
+                    </a:ln>
+                  </pic:spPr>
+                </pic:pic>
+              </a:graphicData>
+            </a:graphic>
+          </wp:inline>
+        </w:drawing>
+      </w:r>
+    </w:p>
+    <w:p>
+      <w:pPr>
+        <w:pStyle w:val="ListParagraph"/>
+        <w:numPr>
+          <w:ilvl w:val="0"/>
+          <w:numId w:val="1"/>
+        </w:numPr>
+      </w:pPr>
+      <w:r>
+        <w:t>We check using below command also, whether selenium is installed or not:</w:t>
+      </w:r>
+    </w:p>
+    <w:p>
+      <w:pPr>
+        <w:pStyle w:val="ListParagraph"/>
+      </w:pPr>
+      <w:r>
+        <w:t>Pip show selenium &gt; Enter</w:t>
+      </w:r>
+    </w:p>
+    <w:p>
+      <w:r>
+        <w:rPr>
+          <w:noProof/>
+        </w:rPr>
+        <w:lastRenderedPageBreak/>
+        <w:drawing>
+          <wp:inline distT="0" distB="0" distL="0" distR="0">
+            <wp:extent cx="5943600" cy="2056286"/>
+            <wp:effectExtent l="19050" t="0" r="0" b="0"/>
+            <wp:docPr id="18" name="Picture 18"/>
+            <wp:cNvGraphicFramePr>
+              <a:graphicFrameLocks xmlns:a="http://schemas.openxmlformats.org/drawingml/2006/main" noChangeAspect="1"/>
+            </wp:cNvGraphicFramePr>
+            <a:graphic xmlns:a="http://schemas.openxmlformats.org/drawingml/2006/main">
+              <a:graphicData uri="http://schemas.openxmlformats.org/drawingml/2006/picture">
+                <pic:pic xmlns:pic="http://schemas.openxmlformats.org/drawingml/2006/picture">
+                  <pic:nvPicPr>
+                    <pic:cNvPr id="0" name="Picture 18"/>
+                    <pic:cNvPicPr>
+                      <a:picLocks noChangeAspect="1" noChangeArrowheads="1"/>
+                    </pic:cNvPicPr>
+                  </pic:nvPicPr>
+                  <pic:blipFill>
+                    <a:blip r:embed="rId14"/>
+                    <a:srcRect/>
+                    <a:stretch>
+                      <a:fillRect/>
+                    </a:stretch>
+                  </pic:blipFill>
+                  <pic:spPr bwMode="auto">
+                    <a:xfrm>
+                      <a:off x="0" y="0"/>
+                      <a:ext cx="5943600" cy="2056286"/>
+                    </a:xfrm>
+                    <a:prstGeom prst="rect">
+                      <a:avLst/>
+                    </a:prstGeom>
+                    <a:noFill/>
+                    <a:ln w="9525">
+                      <a:noFill/>
+                      <a:miter lim="800000"/>
+                      <a:headEnd/>
+                      <a:tailEnd/>
+                    </a:ln>
+                  </pic:spPr>
+                </pic:pic>
+              </a:graphicData>
+            </a:graphic>
+          </wp:inline>
+        </w:drawing>
+      </w:r>
+    </w:p>
+    <w:p/>
+    <w:p>
+      <w:pPr>
+        <w:pStyle w:val="ListParagraph"/>
+        <w:numPr>
+          <w:ilvl w:val="0"/>
+          <w:numId w:val="1"/>
+        </w:numPr>
+      </w:pPr>
+      <w:r>
+        <w:t>Note from instructor, screenshot</w:t>
+      </w:r>
+    </w:p>
+    <w:p>
+      <w:r>
+        <w:rPr>
+          <w:noProof/>
+        </w:rPr>
+        <w:drawing>
+          <wp:inline distT="0" distB="0" distL="0" distR="0">
+            <wp:extent cx="5943600" cy="3342296"/>
+            <wp:effectExtent l="19050" t="0" r="0" b="0"/>
+            <wp:docPr id="21" name="Picture 21"/>
+            <wp:cNvGraphicFramePr>
+              <a:graphicFrameLocks xmlns:a="http://schemas.openxmlformats.org/drawingml/2006/main" noChangeAspect="1"/>
+            </wp:cNvGraphicFramePr>
+            <a:graphic xmlns:a="http://schemas.openxmlformats.org/drawingml/2006/main">
+              <a:graphicData uri="http://schemas.openxmlformats.org/drawingml/2006/picture">
+                <pic:pic xmlns:pic="http://schemas.openxmlformats.org/drawingml/2006/picture">
+                  <pic:nvPicPr>
+                    <pic:cNvPr id="0" name="Picture 21"/>
+                    <pic:cNvPicPr>
+                      <a:picLocks noChangeAspect="1" noChangeArrowheads="1"/>
+                    </pic:cNvPicPr>
+                  </pic:nvPicPr>
+                  <pic:blipFill>
+                    <a:blip r:embed="rId15"/>
+                    <a:srcRect/>
+                    <a:stretch>
+                      <a:fillRect/>
+                    </a:stretch>
+                  </pic:blipFill>
+                  <pic:spPr bwMode="auto">
+                    <a:xfrm>
+                      <a:off x="0" y="0"/>
+                      <a:ext cx="5943600" cy="3342296"/>
+                    </a:xfrm>
+                    <a:prstGeom prst="rect">
+                      <a:avLst/>
+                    </a:prstGeom>
+                    <a:noFill/>
+                    <a:ln w="9525">
+                      <a:noFill/>
+                      <a:miter lim="800000"/>
+                      <a:headEnd/>
+                      <a:tailEnd/>
+                    </a:ln>
+                  </pic:spPr>
+                </pic:pic>
+              </a:graphicData>
+            </a:graphic>
+          </wp:inline>
+        </w:drawing>
+      </w:r>
+    </w:p>
+    <w:p/>
+    <w:p>
+      <w:pPr>
+        <w:pStyle w:val="ListParagraph"/>
+        <w:numPr>
+          <w:ilvl w:val="0"/>
+          <w:numId w:val="1"/>
+        </w:numPr>
+      </w:pPr>
+      <w:r>
+        <w:t>Please note we will be using PyCharm editor.</w:t>
+      </w:r>
+    </w:p>
+    <w:p>
+      <w:pPr>
+        <w:pStyle w:val="ListParagraph"/>
+        <w:numPr>
+          <w:ilvl w:val="0"/>
+          <w:numId w:val="1"/>
+        </w:numPr>
+      </w:pPr>
+      <w:r>
+        <w:t>Download community PyCharm.</w:t>
+      </w:r>
+    </w:p>
+    <w:p>
+      <w:r>
+        <w:rPr>
+          <w:noProof/>
+        </w:rPr>
+        <w:lastRenderedPageBreak/>
+        <w:drawing>
+          <wp:inline distT="0" distB="0" distL="0" distR="0">
+            <wp:extent cx="5943600" cy="3342296"/>
+            <wp:effectExtent l="19050" t="0" r="0" b="0"/>
+            <wp:docPr id="24" name="Picture 24"/>
+            <wp:cNvGraphicFramePr>
+              <a:graphicFrameLocks xmlns:a="http://schemas.openxmlformats.org/drawingml/2006/main" noChangeAspect="1"/>
+            </wp:cNvGraphicFramePr>
+            <a:graphic xmlns:a="http://schemas.openxmlformats.org/drawingml/2006/main">
+              <a:graphicData uri="http://schemas.openxmlformats.org/drawingml/2006/picture">
+                <pic:pic xmlns:pic="http://schemas.openxmlformats.org/drawingml/2006/picture">
+                  <pic:nvPicPr>
+                    <pic:cNvPr id="0" name="Picture 24"/>
+                    <pic:cNvPicPr>
+                      <a:picLocks noChangeAspect="1" noChangeArrowheads="1"/>
+                    </pic:cNvPicPr>
+                  </pic:nvPicPr>
+                  <pic:blipFill>
+                    <a:blip r:embed="rId16"/>
+                    <a:srcRect/>
+                    <a:stretch>
+                      <a:fillRect/>
+                    </a:stretch>
+                  </pic:blipFill>
+                  <pic:spPr bwMode="auto">
+                    <a:xfrm>
+                      <a:off x="0" y="0"/>
+                      <a:ext cx="5943600" cy="3342296"/>
+                    </a:xfrm>
+                    <a:prstGeom prst="rect">
+                      <a:avLst/>
+                    </a:prstGeom>
+                    <a:noFill/>
+                    <a:ln w="9525">
+                      <a:noFill/>
+                      <a:miter lim="800000"/>
+                      <a:headEnd/>
+                      <a:tailEnd/>
+                    </a:ln>
+                  </pic:spPr>
+                </pic:pic>
+              </a:graphicData>
+            </a:graphic>
+          </wp:inline>
+        </w:drawing>
+      </w:r>
+    </w:p>
+    <w:p/>
+    <w:p/>
+    <w:p>
+      <w:pPr>
+        <w:pStyle w:val="ListParagraph"/>
+        <w:numPr>
+          <w:ilvl w:val="0"/>
+          <w:numId w:val="4"/>
+        </w:numPr>
+      </w:pPr>
+      <w:r>
+        <w:t>Note</w:t>
+      </w:r>
+    </w:p>
+    <w:p>
+      <w:pPr>
+        <w:pStyle w:val="ListParagraph"/>
+        <w:numPr>
+          <w:ilvl w:val="0"/>
+          <w:numId w:val="4"/>
+        </w:numPr>
+        <w:shd w:val="clear" w:color="auto" w:fill="FFFFFF"/>
+        <w:spacing w:after="326" w:line="240" w:lineRule="auto"/>
+        <w:rPr>
+          <w:rFonts w:ascii="Segoe UI" w:eastAsia="Times New Roman" w:hAnsi="Segoe UI" w:cs="Segoe UI"/>
+          <w:color w:val="29303B"/>
+          <w:sz w:val="49"/>
+          <w:szCs w:val="49"/>
+        </w:rPr>
+      </w:pPr>
+      <w:r>
+        <w:rPr>
+          <w:rFonts w:ascii="Segoe UI" w:eastAsia="Times New Roman" w:hAnsi="Segoe UI" w:cs="Segoe UI"/>
+          <w:color w:val="29303B"/>
+          <w:sz w:val="49"/>
+          <w:szCs w:val="49"/>
+        </w:rPr>
+        <w:t>Python, Selenium Installation Guide Download</w:t>
+      </w:r>
+    </w:p>
+    <w:p>
+      <w:pPr>
+        <w:pStyle w:val="ListParagraph"/>
+        <w:numPr>
+          <w:ilvl w:val="0"/>
+          <w:numId w:val="4"/>
+        </w:numPr>
+        <w:shd w:val="clear" w:color="auto" w:fill="FFFFFF"/>
+        <w:spacing w:after="272" w:line="240" w:lineRule="auto"/>
+        <w:rPr>
+          <w:rFonts w:ascii="Segoe UI" w:eastAsia="Times New Roman" w:hAnsi="Segoe UI" w:cs="Segoe UI"/>
+          <w:color w:val="29303B"/>
+          <w:sz w:val="25"/>
+          <w:szCs w:val="25"/>
+        </w:rPr>
+      </w:pPr>
+      <w:r>
+        <w:rPr>
+          <w:rFonts w:ascii="Segoe UI" w:eastAsia="Times New Roman" w:hAnsi="Segoe UI" w:cs="Segoe UI"/>
+          <w:color w:val="29303B"/>
+          <w:sz w:val="25"/>
+          <w:szCs w:val="25"/>
+        </w:rPr>
+        <w:t>Installing Python and Selenium</w:t>
+      </w:r>
+    </w:p>
+    <w:p>
+      <w:pPr>
+        <w:pStyle w:val="ListParagraph"/>
+        <w:numPr>
+          <w:ilvl w:val="0"/>
+          <w:numId w:val="4"/>
+        </w:numPr>
+        <w:shd w:val="clear" w:color="auto" w:fill="FFFFFF"/>
+        <w:spacing w:after="272" w:line="240" w:lineRule="auto"/>
+        <w:rPr>
+          <w:rFonts w:ascii="Segoe UI" w:eastAsia="Times New Roman" w:hAnsi="Segoe UI" w:cs="Segoe UI"/>
+          <w:color w:val="29303B"/>
+          <w:sz w:val="25"/>
+          <w:szCs w:val="25"/>
+        </w:rPr>
+      </w:pPr>
+      <w:r>
+        <w:rPr>
+          <w:rFonts w:ascii="Segoe UI" w:eastAsia="Times New Roman" w:hAnsi="Segoe UI" w:cs="Segoe UI"/>
+          <w:b/>
+          <w:bCs/>
+          <w:color w:val="29303B"/>
+          <w:sz w:val="25"/>
+        </w:rPr>
+        <w:t>Installing Python</w:t>
+      </w:r>
+      <w:r>
+        <w:rPr>
+          <w:rFonts w:ascii="Segoe UI" w:eastAsia="Times New Roman" w:hAnsi="Segoe UI" w:cs="Segoe UI"/>
+          <w:color w:val="29303B"/>
+          <w:sz w:val="25"/>
+          <w:szCs w:val="25"/>
+        </w:rPr>
+        <w:t>:</w:t>
+      </w:r>
+    </w:p>
+    <w:p>
+      <w:pPr>
+        <w:pStyle w:val="ListParagraph"/>
+        <w:numPr>
+          <w:ilvl w:val="0"/>
+          <w:numId w:val="4"/>
+        </w:numPr>
+        <w:shd w:val="clear" w:color="auto" w:fill="FFFFFF"/>
+        <w:spacing w:after="272" w:line="240" w:lineRule="auto"/>
+        <w:rPr>
+          <w:rFonts w:ascii="Segoe UI" w:eastAsia="Times New Roman" w:hAnsi="Segoe UI" w:cs="Segoe UI"/>
+          <w:color w:val="29303B"/>
+          <w:sz w:val="25"/>
+          <w:szCs w:val="25"/>
+        </w:rPr>
+      </w:pPr>
+      <w:r>
+        <w:rPr>
+          <w:rFonts w:ascii="Segoe UI" w:eastAsia="Times New Roman" w:hAnsi="Segoe UI" w:cs="Segoe UI"/>
+          <w:color w:val="29303B"/>
+          <w:sz w:val="25"/>
+          <w:szCs w:val="25"/>
+        </w:rPr>
+        <w:t>Windows : </w:t>
+      </w:r>
+      <w:hyperlink r:id="rId17" w:tgtFrame="_blank" w:history="1">
+        <w:r>
+          <w:rPr>
+            <w:rFonts w:ascii="Segoe UI" w:eastAsia="Times New Roman" w:hAnsi="Segoe UI" w:cs="Segoe UI"/>
+            <w:color w:val="007791"/>
+            <w:sz w:val="25"/>
+          </w:rPr>
+          <w:t>http://python.org/download/</w:t>
+        </w:r>
+      </w:hyperlink>
+      <w:r>
+        <w:rPr>
+          <w:rFonts w:ascii="Segoe UI" w:eastAsia="Times New Roman" w:hAnsi="Segoe UI" w:cs="Segoe UI"/>
+          <w:color w:val="29303B"/>
+          <w:sz w:val="25"/>
+          <w:szCs w:val="25"/>
+        </w:rPr>
+        <w:t>.</w:t>
+      </w:r>
+    </w:p>
+    <w:p>
+      <w:pPr>
+        <w:pStyle w:val="ListParagraph"/>
+        <w:numPr>
+          <w:ilvl w:val="0"/>
+          <w:numId w:val="4"/>
+        </w:numPr>
+        <w:shd w:val="clear" w:color="auto" w:fill="FFFFFF"/>
+        <w:spacing w:after="272" w:line="240" w:lineRule="auto"/>
+        <w:rPr>
+          <w:rFonts w:ascii="Segoe UI" w:eastAsia="Times New Roman" w:hAnsi="Segoe UI" w:cs="Segoe UI"/>
+          <w:color w:val="29303B"/>
+          <w:sz w:val="25"/>
+          <w:szCs w:val="25"/>
+        </w:rPr>
+      </w:pPr>
+      <w:r>
+        <w:rPr>
+          <w:rFonts w:ascii="Segoe UI" w:eastAsia="Times New Roman" w:hAnsi="Segoe UI" w:cs="Segoe UI"/>
+          <w:color w:val="29303B"/>
+          <w:sz w:val="25"/>
+          <w:szCs w:val="25"/>
+        </w:rPr>
+        <w:t>Note : IF you are using Linux, MacOS X, Unix operating Systems then python will be installed by default with OS</w:t>
+      </w:r>
+    </w:p>
+    <w:p>
+      <w:pPr>
+        <w:pStyle w:val="ListParagraph"/>
+        <w:numPr>
+          <w:ilvl w:val="0"/>
+          <w:numId w:val="4"/>
+        </w:numPr>
+        <w:shd w:val="clear" w:color="auto" w:fill="FFFFFF"/>
+        <w:spacing w:after="272" w:line="240" w:lineRule="auto"/>
+        <w:rPr>
+          <w:rFonts w:ascii="Segoe UI" w:eastAsia="Times New Roman" w:hAnsi="Segoe UI" w:cs="Segoe UI"/>
+          <w:color w:val="29303B"/>
+          <w:sz w:val="25"/>
+          <w:szCs w:val="25"/>
+        </w:rPr>
+      </w:pPr>
+      <w:r>
+        <w:rPr>
+          <w:rFonts w:ascii="Segoe UI" w:eastAsia="Times New Roman" w:hAnsi="Segoe UI" w:cs="Segoe UI"/>
+          <w:color w:val="29303B"/>
+          <w:sz w:val="25"/>
+          <w:szCs w:val="25"/>
+        </w:rPr>
+        <w:t>1.</w:t>
+      </w:r>
+      <w:r>
+        <w:rPr>
+          <w:rFonts w:ascii="Segoe UI" w:eastAsia="Times New Roman" w:hAnsi="Segoe UI" w:cs="Segoe UI"/>
+          <w:b/>
+          <w:bCs/>
+          <w:color w:val="29303B"/>
+          <w:sz w:val="25"/>
+        </w:rPr>
+        <w:t>What is PIP installer Tool?</w:t>
+      </w:r>
+      <w:r>
+        <w:rPr>
+          <w:rFonts w:ascii="Segoe UI" w:eastAsia="Times New Roman" w:hAnsi="Segoe UI" w:cs="Segoe UI"/>
+          <w:color w:val="29303B"/>
+          <w:sz w:val="25"/>
+          <w:szCs w:val="25"/>
+        </w:rPr>
+        <w:br/>
+        <w:t>pip is a package management system used to install and manage software packages written in Python</w:t>
+      </w:r>
+      <w:r>
+        <w:rPr>
+          <w:rFonts w:ascii="Segoe UI" w:eastAsia="Times New Roman" w:hAnsi="Segoe UI" w:cs="Segoe UI"/>
+          <w:color w:val="29303B"/>
+          <w:sz w:val="25"/>
+          <w:szCs w:val="25"/>
+        </w:rPr>
+        <w:br/>
+        <w:t>pip is a recursive acronym that can stand for either "Pip Installs Packages" or "Pip Installs Python</w:t>
+      </w:r>
+    </w:p>
+    <w:p>
+      <w:pPr>
+        <w:pStyle w:val="ListParagraph"/>
+        <w:numPr>
+          <w:ilvl w:val="0"/>
+          <w:numId w:val="4"/>
+        </w:numPr>
+        <w:shd w:val="clear" w:color="auto" w:fill="FFFFFF"/>
+        <w:spacing w:after="272" w:line="240" w:lineRule="auto"/>
+        <w:rPr>
+          <w:rFonts w:ascii="Segoe UI" w:eastAsia="Times New Roman" w:hAnsi="Segoe UI" w:cs="Segoe UI"/>
+          <w:color w:val="29303B"/>
+          <w:sz w:val="25"/>
+          <w:szCs w:val="25"/>
+        </w:rPr>
+      </w:pPr>
+      <w:r>
+        <w:rPr>
+          <w:rFonts w:ascii="Segoe UI" w:eastAsia="Times New Roman" w:hAnsi="Segoe UI" w:cs="Segoe UI"/>
+          <w:color w:val="29303B"/>
+          <w:sz w:val="25"/>
+          <w:szCs w:val="25"/>
+        </w:rPr>
+        <w:t>2.</w:t>
+      </w:r>
+      <w:r>
+        <w:rPr>
+          <w:rFonts w:ascii="Segoe UI" w:eastAsia="Times New Roman" w:hAnsi="Segoe UI" w:cs="Segoe UI"/>
+          <w:b/>
+          <w:bCs/>
+          <w:color w:val="29303B"/>
+          <w:sz w:val="25"/>
+        </w:rPr>
+        <w:t>Where do we get this PIP Tool?</w:t>
+      </w:r>
+      <w:r>
+        <w:rPr>
+          <w:rFonts w:ascii="Segoe UI" w:eastAsia="Times New Roman" w:hAnsi="Segoe UI" w:cs="Segoe UI"/>
+          <w:color w:val="29303B"/>
+          <w:sz w:val="25"/>
+          <w:szCs w:val="25"/>
+        </w:rPr>
+        <w:t> And how to configure it in our Local Machines</w:t>
+      </w:r>
+    </w:p>
+    <w:p>
+      <w:pPr>
+        <w:pStyle w:val="ListParagraph"/>
+        <w:numPr>
+          <w:ilvl w:val="0"/>
+          <w:numId w:val="4"/>
+        </w:numPr>
+        <w:shd w:val="clear" w:color="auto" w:fill="FFFFFF"/>
+        <w:spacing w:after="272" w:line="240" w:lineRule="auto"/>
+        <w:rPr>
+          <w:rFonts w:ascii="Segoe UI" w:eastAsia="Times New Roman" w:hAnsi="Segoe UI" w:cs="Segoe UI"/>
+          <w:color w:val="29303B"/>
+          <w:sz w:val="25"/>
+          <w:szCs w:val="25"/>
+        </w:rPr>
+      </w:pPr>
+      <w:r>
+        <w:rPr>
+          <w:rFonts w:ascii="Segoe UI" w:eastAsia="Times New Roman" w:hAnsi="Segoe UI" w:cs="Segoe UI"/>
+          <w:color w:val="29303B"/>
+          <w:sz w:val="25"/>
+          <w:szCs w:val="25"/>
+        </w:rPr>
+        <w:lastRenderedPageBreak/>
+        <w:t>3.</w:t>
+      </w:r>
+      <w:r>
+        <w:rPr>
+          <w:rFonts w:ascii="Segoe UI" w:eastAsia="Times New Roman" w:hAnsi="Segoe UI" w:cs="Segoe UI"/>
+          <w:b/>
+          <w:bCs/>
+          <w:color w:val="29303B"/>
+          <w:sz w:val="25"/>
+        </w:rPr>
+        <w:t>Installing Selenium</w:t>
+      </w:r>
+      <w:r>
+        <w:rPr>
+          <w:rFonts w:ascii="Segoe UI" w:eastAsia="Times New Roman" w:hAnsi="Segoe UI" w:cs="Segoe UI"/>
+          <w:color w:val="29303B"/>
+          <w:sz w:val="25"/>
+          <w:szCs w:val="25"/>
+        </w:rPr>
+        <w:br/>
+        <w:t>Use Below command on PIP to install Selenium Package</w:t>
+      </w:r>
+      <w:r>
+        <w:rPr>
+          <w:rFonts w:ascii="Segoe UI" w:eastAsia="Times New Roman" w:hAnsi="Segoe UI" w:cs="Segoe UI"/>
+          <w:color w:val="29303B"/>
+          <w:sz w:val="25"/>
+          <w:szCs w:val="25"/>
+        </w:rPr>
+        <w:br/>
+      </w:r>
+      <w:r>
+        <w:rPr>
+          <w:rFonts w:ascii="Segoe UI" w:eastAsia="Times New Roman" w:hAnsi="Segoe UI" w:cs="Segoe UI"/>
+          <w:b/>
+          <w:bCs/>
+          <w:color w:val="29303B"/>
+          <w:sz w:val="25"/>
+        </w:rPr>
+        <w:t>pip install selenium</w:t>
+      </w:r>
+    </w:p>
+    <w:p>
+      <w:pPr>
+        <w:pStyle w:val="ListParagraph"/>
+        <w:numPr>
+          <w:ilvl w:val="0"/>
+          <w:numId w:val="4"/>
+        </w:numPr>
+        <w:shd w:val="clear" w:color="auto" w:fill="FFFFFF"/>
+        <w:spacing w:after="272" w:line="240" w:lineRule="auto"/>
+        <w:rPr>
+          <w:rFonts w:ascii="Segoe UI" w:eastAsia="Times New Roman" w:hAnsi="Segoe UI" w:cs="Segoe UI"/>
+          <w:color w:val="29303B"/>
+          <w:sz w:val="25"/>
+          <w:szCs w:val="25"/>
+        </w:rPr>
+      </w:pPr>
+      <w:r>
+        <w:rPr>
+          <w:rFonts w:ascii="Segoe UI" w:eastAsia="Times New Roman" w:hAnsi="Segoe UI" w:cs="Segoe UI"/>
+          <w:color w:val="29303B"/>
+          <w:sz w:val="25"/>
+          <w:szCs w:val="25"/>
+        </w:rPr>
+        <w:t>This command will set up the Selenium WebDriver client library on your machine with all modules and classes that we will need to create automated scripts using Python</w:t>
+      </w:r>
+    </w:p>
+    <w:p>
+      <w:pPr>
+        <w:pStyle w:val="ListParagraph"/>
+        <w:numPr>
+          <w:ilvl w:val="0"/>
+          <w:numId w:val="4"/>
+        </w:numPr>
+        <w:shd w:val="clear" w:color="auto" w:fill="FFFFFF"/>
+        <w:spacing w:after="272" w:line="240" w:lineRule="auto"/>
+        <w:rPr>
+          <w:rFonts w:ascii="Segoe UI" w:eastAsia="Times New Roman" w:hAnsi="Segoe UI" w:cs="Segoe UI"/>
+          <w:color w:val="29303B"/>
+          <w:sz w:val="25"/>
+          <w:szCs w:val="25"/>
+        </w:rPr>
+      </w:pPr>
+      <w:r>
+        <w:rPr>
+          <w:rFonts w:ascii="Segoe UI" w:eastAsia="Times New Roman" w:hAnsi="Segoe UI" w:cs="Segoe UI"/>
+          <w:color w:val="29303B"/>
+          <w:sz w:val="25"/>
+          <w:szCs w:val="25"/>
+        </w:rPr>
+        <w:t>4.</w:t>
+      </w:r>
+      <w:r>
+        <w:rPr>
+          <w:rFonts w:ascii="Segoe UI" w:eastAsia="Times New Roman" w:hAnsi="Segoe UI" w:cs="Segoe UI"/>
+          <w:b/>
+          <w:bCs/>
+          <w:color w:val="29303B"/>
+          <w:sz w:val="25"/>
+        </w:rPr>
+        <w:t>pip install -U selenium</w:t>
+      </w:r>
+      <w:r>
+        <w:rPr>
+          <w:rFonts w:ascii="Segoe UI" w:eastAsia="Times New Roman" w:hAnsi="Segoe UI" w:cs="Segoe UI"/>
+          <w:color w:val="29303B"/>
+          <w:sz w:val="25"/>
+          <w:szCs w:val="25"/>
+        </w:rPr>
+        <w:br/>
+        <w:t>The optional –U flag will upgrade the existing version of the installed package</w:t>
+      </w:r>
+    </w:p>
+    <w:p/>
     <w:sectPr>
+      <w:footerReference w:type="default" r:id="rId18"/>
       <w:pgSz w:w="12240" w:h="15840"/>
       <w:pgMar w:top="1440" w:right="1440" w:bottom="1440" w:left="1440" w:header="720" w:footer="720" w:gutter="0"/>
       <w:cols w:space="720"/>
@@ -236,12 +1197,301 @@
 </w:document>
 </file>
 
+<file path=word/endnotes.xml><?xml version="1.0" encoding="utf-8"?>
+<w:endnotes xmlns:ve="http://schemas.openxmlformats.org/markup-compatibility/2006" xmlns:o="urn:schemas-microsoft-com:office:office" xmlns:r="http://schemas.openxmlformats.org/officeDocument/2006/relationships" xmlns:m="http://schemas.openxmlformats.org/officeDocument/2006/math" xmlns:v="urn:schemas-microsoft-com:vml" xmlns:wp="http://schemas.openxmlformats.org/drawingml/2006/wordprocessingDrawing" xmlns:w10="urn:schemas-microsoft-com:office:word" xmlns:w="http://schemas.openxmlformats.org/wordprocessingml/2006/main" xmlns:wne="http://schemas.microsoft.com/office/word/2006/wordml">
+  <w:endnote w:type="separator" w:id="0">
+    <w:p>
+      <w:pPr>
+        <w:spacing w:after="0" w:line="240" w:lineRule="auto"/>
+      </w:pPr>
+      <w:r>
+        <w:separator/>
+      </w:r>
+    </w:p>
+  </w:endnote>
+  <w:endnote w:type="continuationSeparator" w:id="1">
+    <w:p>
+      <w:pPr>
+        <w:spacing w:after="0" w:line="240" w:lineRule="auto"/>
+      </w:pPr>
+      <w:r>
+        <w:continuationSeparator/>
+      </w:r>
+    </w:p>
+  </w:endnote>
+</w:endnotes>
+</file>
+
+<file path=word/footer1.xml><?xml version="1.0" encoding="utf-8"?>
+<w:ftr xmlns:ve="http://schemas.openxmlformats.org/markup-compatibility/2006" xmlns:o="urn:schemas-microsoft-com:office:office" xmlns:r="http://schemas.openxmlformats.org/officeDocument/2006/relationships" xmlns:m="http://schemas.openxmlformats.org/officeDocument/2006/math" xmlns:v="urn:schemas-microsoft-com:vml" xmlns:wp="http://schemas.openxmlformats.org/drawingml/2006/wordprocessingDrawing" xmlns:w10="urn:schemas-microsoft-com:office:word" xmlns:w="http://schemas.openxmlformats.org/wordprocessingml/2006/main" xmlns:wne="http://schemas.microsoft.com/office/word/2006/wordml">
+  <w:p>
+    <w:pPr>
+      <w:pStyle w:val="Footer"/>
+    </w:pPr>
+    <w:r>
+      <w:t xml:space="preserve"> </w:t>
+    </w:r>
+  </w:p>
+</w:ftr>
+</file>
+
+<file path=word/footnotes.xml><?xml version="1.0" encoding="utf-8"?>
+<w:footnotes xmlns:ve="http://schemas.openxmlformats.org/markup-compatibility/2006" xmlns:o="urn:schemas-microsoft-com:office:office" xmlns:r="http://schemas.openxmlformats.org/officeDocument/2006/relationships" xmlns:m="http://schemas.openxmlformats.org/officeDocument/2006/math" xmlns:v="urn:schemas-microsoft-com:vml" xmlns:wp="http://schemas.openxmlformats.org/drawingml/2006/wordprocessingDrawing" xmlns:w10="urn:schemas-microsoft-com:office:word" xmlns:w="http://schemas.openxmlformats.org/wordprocessingml/2006/main" xmlns:wne="http://schemas.microsoft.com/office/word/2006/wordml">
+  <w:footnote w:type="separator" w:id="0">
+    <w:p>
+      <w:pPr>
+        <w:spacing w:after="0" w:line="240" w:lineRule="auto"/>
+      </w:pPr>
+      <w:r>
+        <w:separator/>
+      </w:r>
+    </w:p>
+  </w:footnote>
+  <w:footnote w:type="continuationSeparator" w:id="1">
+    <w:p>
+      <w:pPr>
+        <w:spacing w:after="0" w:line="240" w:lineRule="auto"/>
+      </w:pPr>
+      <w:r>
+        <w:continuationSeparator/>
+      </w:r>
+    </w:p>
+  </w:footnote>
+</w:footnotes>
+</file>
+
 <file path=word/numbering.xml><?xml version="1.0" encoding="utf-8"?>
 <w:numbering xmlns:ve="http://schemas.openxmlformats.org/markup-compatibility/2006" xmlns:o="urn:schemas-microsoft-com:office:office" xmlns:r="http://schemas.openxmlformats.org/officeDocument/2006/relationships" xmlns:m="http://schemas.openxmlformats.org/officeDocument/2006/math" xmlns:v="urn:schemas-microsoft-com:vml" xmlns:wp="http://schemas.openxmlformats.org/drawingml/2006/wordprocessingDrawing" xmlns:w10="urn:schemas-microsoft-com:office:word" xmlns:w="http://schemas.openxmlformats.org/wordprocessingml/2006/main" xmlns:wne="http://schemas.microsoft.com/office/word/2006/wordml">
   <w:abstractNum w:abstractNumId="0">
+    <w:nsid w:val="1CC907C6"/>
+    <w:multiLevelType w:val="hybridMultilevel"/>
+    <w:tmpl w:val="BD5295DA"/>
+    <w:lvl w:ilvl="0" w:tplc="04090003">
+      <w:start w:val="1"/>
+      <w:numFmt w:val="bullet"/>
+      <w:lvlText w:val="o"/>
+      <w:lvlJc w:val="left"/>
+      <w:pPr>
+        <w:ind w:left="720" w:hanging="360"/>
+      </w:pPr>
+      <w:rPr>
+        <w:rFonts w:ascii="Courier New" w:hAnsi="Courier New" w:cs="Courier New" w:hint="default"/>
+      </w:rPr>
+    </w:lvl>
+    <w:lvl w:ilvl="1" w:tplc="04090003" w:tentative="1">
+      <w:start w:val="1"/>
+      <w:numFmt w:val="bullet"/>
+      <w:lvlText w:val="o"/>
+      <w:lvlJc w:val="left"/>
+      <w:pPr>
+        <w:ind w:left="1440" w:hanging="360"/>
+      </w:pPr>
+      <w:rPr>
+        <w:rFonts w:ascii="Courier New" w:hAnsi="Courier New" w:cs="Courier New" w:hint="default"/>
+      </w:rPr>
+    </w:lvl>
+    <w:lvl w:ilvl="2" w:tplc="04090005" w:tentative="1">
+      <w:start w:val="1"/>
+      <w:numFmt w:val="bullet"/>
+      <w:lvlText w:val=""/>
+      <w:lvlJc w:val="left"/>
+      <w:pPr>
+        <w:ind w:left="2160" w:hanging="360"/>
+      </w:pPr>
+      <w:rPr>
+        <w:rFonts w:ascii="Wingdings" w:hAnsi="Wingdings" w:hint="default"/>
+      </w:rPr>
+    </w:lvl>
+    <w:lvl w:ilvl="3" w:tplc="04090001" w:tentative="1">
+      <w:start w:val="1"/>
+      <w:numFmt w:val="bullet"/>
+      <w:lvlText w:val=""/>
+      <w:lvlJc w:val="left"/>
+      <w:pPr>
+        <w:ind w:left="2880" w:hanging="360"/>
+      </w:pPr>
+      <w:rPr>
+        <w:rFonts w:ascii="Symbol" w:hAnsi="Symbol" w:hint="default"/>
+      </w:rPr>
+    </w:lvl>
+    <w:lvl w:ilvl="4" w:tplc="04090003" w:tentative="1">
+      <w:start w:val="1"/>
+      <w:numFmt w:val="bullet"/>
+      <w:lvlText w:val="o"/>
+      <w:lvlJc w:val="left"/>
+      <w:pPr>
+        <w:ind w:left="3600" w:hanging="360"/>
+      </w:pPr>
+      <w:rPr>
+        <w:rFonts w:ascii="Courier New" w:hAnsi="Courier New" w:cs="Courier New" w:hint="default"/>
+      </w:rPr>
+    </w:lvl>
+    <w:lvl w:ilvl="5" w:tplc="04090005" w:tentative="1">
+      <w:start w:val="1"/>
+      <w:numFmt w:val="bullet"/>
+      <w:lvlText w:val=""/>
+      <w:lvlJc w:val="left"/>
+      <w:pPr>
+        <w:ind w:left="4320" w:hanging="360"/>
+      </w:pPr>
+      <w:rPr>
+        <w:rFonts w:ascii="Wingdings" w:hAnsi="Wingdings" w:hint="default"/>
+      </w:rPr>
+    </w:lvl>
+    <w:lvl w:ilvl="6" w:tplc="04090001" w:tentative="1">
+      <w:start w:val="1"/>
+      <w:numFmt w:val="bullet"/>
+      <w:lvlText w:val=""/>
+      <w:lvlJc w:val="left"/>
+      <w:pPr>
+        <w:ind w:left="5040" w:hanging="360"/>
+      </w:pPr>
+      <w:rPr>
+        <w:rFonts w:ascii="Symbol" w:hAnsi="Symbol" w:hint="default"/>
+      </w:rPr>
+    </w:lvl>
+    <w:lvl w:ilvl="7" w:tplc="04090003" w:tentative="1">
+      <w:start w:val="1"/>
+      <w:numFmt w:val="bullet"/>
+      <w:lvlText w:val="o"/>
+      <w:lvlJc w:val="left"/>
+      <w:pPr>
+        <w:ind w:left="5760" w:hanging="360"/>
+      </w:pPr>
+      <w:rPr>
+        <w:rFonts w:ascii="Courier New" w:hAnsi="Courier New" w:cs="Courier New" w:hint="default"/>
+      </w:rPr>
+    </w:lvl>
+    <w:lvl w:ilvl="8" w:tplc="04090005" w:tentative="1">
+      <w:start w:val="1"/>
+      <w:numFmt w:val="bullet"/>
+      <w:lvlText w:val=""/>
+      <w:lvlJc w:val="left"/>
+      <w:pPr>
+        <w:ind w:left="6480" w:hanging="360"/>
+      </w:pPr>
+      <w:rPr>
+        <w:rFonts w:ascii="Wingdings" w:hAnsi="Wingdings" w:hint="default"/>
+      </w:rPr>
+    </w:lvl>
+  </w:abstractNum>
+  <w:abstractNum w:abstractNumId="1">
+    <w:nsid w:val="48CF7414"/>
+    <w:multiLevelType w:val="hybridMultilevel"/>
+    <w:tmpl w:val="C71C0186"/>
+    <w:lvl w:ilvl="0" w:tplc="04090001">
+      <w:start w:val="1"/>
+      <w:numFmt w:val="bullet"/>
+      <w:lvlText w:val=""/>
+      <w:lvlJc w:val="left"/>
+      <w:pPr>
+        <w:ind w:left="720" w:hanging="360"/>
+      </w:pPr>
+      <w:rPr>
+        <w:rFonts w:ascii="Symbol" w:hAnsi="Symbol" w:hint="default"/>
+      </w:rPr>
+    </w:lvl>
+    <w:lvl w:ilvl="1" w:tplc="04090003" w:tentative="1">
+      <w:start w:val="1"/>
+      <w:numFmt w:val="bullet"/>
+      <w:lvlText w:val="o"/>
+      <w:lvlJc w:val="left"/>
+      <w:pPr>
+        <w:ind w:left="1440" w:hanging="360"/>
+      </w:pPr>
+      <w:rPr>
+        <w:rFonts w:ascii="Courier New" w:hAnsi="Courier New" w:cs="Courier New" w:hint="default"/>
+      </w:rPr>
+    </w:lvl>
+    <w:lvl w:ilvl="2" w:tplc="04090005" w:tentative="1">
+      <w:start w:val="1"/>
+      <w:numFmt w:val="bullet"/>
+      <w:lvlText w:val=""/>
+      <w:lvlJc w:val="left"/>
+      <w:pPr>
+        <w:ind w:left="2160" w:hanging="360"/>
+      </w:pPr>
+      <w:rPr>
+        <w:rFonts w:ascii="Wingdings" w:hAnsi="Wingdings" w:hint="default"/>
+      </w:rPr>
+    </w:lvl>
+    <w:lvl w:ilvl="3" w:tplc="04090001" w:tentative="1">
+      <w:start w:val="1"/>
+      <w:numFmt w:val="bullet"/>
+      <w:lvlText w:val=""/>
+      <w:lvlJc w:val="left"/>
+      <w:pPr>
+        <w:ind w:left="2880" w:hanging="360"/>
+      </w:pPr>
+      <w:rPr>
+        <w:rFonts w:ascii="Symbol" w:hAnsi="Symbol" w:hint="default"/>
+      </w:rPr>
+    </w:lvl>
+    <w:lvl w:ilvl="4" w:tplc="04090003" w:tentative="1">
+      <w:start w:val="1"/>
+      <w:numFmt w:val="bullet"/>
+      <w:lvlText w:val="o"/>
+      <w:lvlJc w:val="left"/>
+      <w:pPr>
+        <w:ind w:left="3600" w:hanging="360"/>
+      </w:pPr>
+      <w:rPr>
+        <w:rFonts w:ascii="Courier New" w:hAnsi="Courier New" w:cs="Courier New" w:hint="default"/>
+      </w:rPr>
+    </w:lvl>
+    <w:lvl w:ilvl="5" w:tplc="04090005" w:tentative="1">
+      <w:start w:val="1"/>
+      <w:numFmt w:val="bullet"/>
+      <w:lvlText w:val=""/>
+      <w:lvlJc w:val="left"/>
+      <w:pPr>
+        <w:ind w:left="4320" w:hanging="360"/>
+      </w:pPr>
+      <w:rPr>
+        <w:rFonts w:ascii="Wingdings" w:hAnsi="Wingdings" w:hint="default"/>
+      </w:rPr>
+    </w:lvl>
+    <w:lvl w:ilvl="6" w:tplc="04090001" w:tentative="1">
+      <w:start w:val="1"/>
+      <w:numFmt w:val="bullet"/>
+      <w:lvlText w:val=""/>
+      <w:lvlJc w:val="left"/>
+      <w:pPr>
+        <w:ind w:left="5040" w:hanging="360"/>
+      </w:pPr>
+      <w:rPr>
+        <w:rFonts w:ascii="Symbol" w:hAnsi="Symbol" w:hint="default"/>
+      </w:rPr>
+    </w:lvl>
+    <w:lvl w:ilvl="7" w:tplc="04090003" w:tentative="1">
+      <w:start w:val="1"/>
+      <w:numFmt w:val="bullet"/>
+      <w:lvlText w:val="o"/>
+      <w:lvlJc w:val="left"/>
+      <w:pPr>
+        <w:ind w:left="5760" w:hanging="360"/>
+      </w:pPr>
+      <w:rPr>
+        <w:rFonts w:ascii="Courier New" w:hAnsi="Courier New" w:cs="Courier New" w:hint="default"/>
+      </w:rPr>
+    </w:lvl>
+    <w:lvl w:ilvl="8" w:tplc="04090005" w:tentative="1">
+      <w:start w:val="1"/>
+      <w:numFmt w:val="bullet"/>
+      <w:lvlText w:val=""/>
+      <w:lvlJc w:val="left"/>
+      <w:pPr>
+        <w:ind w:left="6480" w:hanging="360"/>
+      </w:pPr>
+      <w:rPr>
+        <w:rFonts w:ascii="Wingdings" w:hAnsi="Wingdings" w:hint="default"/>
+      </w:rPr>
+    </w:lvl>
+  </w:abstractNum>
+  <w:abstractNum w:abstractNumId="2">
     <w:nsid w:val="58D350B3"/>
     <w:multiLevelType w:val="hybridMultilevel"/>
-    <w:tmpl w:val="EBB653C6"/>
+    <w:tmpl w:val="031224B4"/>
     <w:lvl w:ilvl="0" w:tplc="04090001">
       <w:start w:val="1"/>
       <w:numFmt w:val="bullet"/>
@@ -349,10 +1599,105 @@
       <w:rPr>
         <w:rFonts w:ascii="Wingdings" w:hAnsi="Wingdings" w:hint="default"/>
       </w:rPr>
+    </w:lvl>
+  </w:abstractNum>
+  <w:abstractNum w:abstractNumId="3">
+    <w:nsid w:val="6FAE2EE3"/>
+    <w:multiLevelType w:val="hybridMultilevel"/>
+    <w:tmpl w:val="D7BA7C08"/>
+    <w:lvl w:ilvl="0" w:tplc="0409000F">
+      <w:start w:val="1"/>
+      <w:numFmt w:val="decimal"/>
+      <w:lvlText w:val="%1."/>
+      <w:lvlJc w:val="left"/>
+      <w:pPr>
+        <w:ind w:left="1440" w:hanging="360"/>
+      </w:pPr>
+    </w:lvl>
+    <w:lvl w:ilvl="1" w:tplc="04090019" w:tentative="1">
+      <w:start w:val="1"/>
+      <w:numFmt w:val="lowerLetter"/>
+      <w:lvlText w:val="%2."/>
+      <w:lvlJc w:val="left"/>
+      <w:pPr>
+        <w:ind w:left="2160" w:hanging="360"/>
+      </w:pPr>
+    </w:lvl>
+    <w:lvl w:ilvl="2" w:tplc="0409001B" w:tentative="1">
+      <w:start w:val="1"/>
+      <w:numFmt w:val="lowerRoman"/>
+      <w:lvlText w:val="%3."/>
+      <w:lvlJc w:val="right"/>
+      <w:pPr>
+        <w:ind w:left="2880" w:hanging="180"/>
+      </w:pPr>
+    </w:lvl>
+    <w:lvl w:ilvl="3" w:tplc="0409000F" w:tentative="1">
+      <w:start w:val="1"/>
+      <w:numFmt w:val="decimal"/>
+      <w:lvlText w:val="%4."/>
+      <w:lvlJc w:val="left"/>
+      <w:pPr>
+        <w:ind w:left="3600" w:hanging="360"/>
+      </w:pPr>
+    </w:lvl>
+    <w:lvl w:ilvl="4" w:tplc="04090019" w:tentative="1">
+      <w:start w:val="1"/>
+      <w:numFmt w:val="lowerLetter"/>
+      <w:lvlText w:val="%5."/>
+      <w:lvlJc w:val="left"/>
+      <w:pPr>
+        <w:ind w:left="4320" w:hanging="360"/>
+      </w:pPr>
+    </w:lvl>
+    <w:lvl w:ilvl="5" w:tplc="0409001B" w:tentative="1">
+      <w:start w:val="1"/>
+      <w:numFmt w:val="lowerRoman"/>
+      <w:lvlText w:val="%6."/>
+      <w:lvlJc w:val="right"/>
+      <w:pPr>
+        <w:ind w:left="5040" w:hanging="180"/>
+      </w:pPr>
+    </w:lvl>
+    <w:lvl w:ilvl="6" w:tplc="0409000F" w:tentative="1">
+      <w:start w:val="1"/>
+      <w:numFmt w:val="decimal"/>
+      <w:lvlText w:val="%7."/>
+      <w:lvlJc w:val="left"/>
+      <w:pPr>
+        <w:ind w:left="5760" w:hanging="360"/>
+      </w:pPr>
+    </w:lvl>
+    <w:lvl w:ilvl="7" w:tplc="04090019" w:tentative="1">
+      <w:start w:val="1"/>
+      <w:numFmt w:val="lowerLetter"/>
+      <w:lvlText w:val="%8."/>
+      <w:lvlJc w:val="left"/>
+      <w:pPr>
+        <w:ind w:left="6480" w:hanging="360"/>
+      </w:pPr>
+    </w:lvl>
+    <w:lvl w:ilvl="8" w:tplc="0409001B" w:tentative="1">
+      <w:start w:val="1"/>
+      <w:numFmt w:val="lowerRoman"/>
+      <w:lvlText w:val="%9."/>
+      <w:lvlJc w:val="right"/>
+      <w:pPr>
+        <w:ind w:left="7200" w:hanging="180"/>
+      </w:pPr>
     </w:lvl>
   </w:abstractNum>
   <w:num w:numId="1">
+    <w:abstractNumId w:val="2"/>
+  </w:num>
+  <w:num w:numId="2">
     <w:abstractNumId w:val="0"/>
+  </w:num>
+  <w:num w:numId="3">
+    <w:abstractNumId w:val="3"/>
+  </w:num>
+  <w:num w:numId="4">
+    <w:abstractNumId w:val="1"/>
   </w:num>
 </w:numbering>
 </file>
@@ -585,6 +1930,93 @@
       <w:ind w:left="720"/>
       <w:contextualSpacing/>
     </w:pPr>
+  </w:style>
+  <w:style w:type="paragraph" w:styleId="Header">
+    <w:name w:val="header"/>
+    <w:basedOn w:val="Normal"/>
+    <w:link w:val="HeaderChar"/>
+    <w:uiPriority w:val="99"/>
+    <w:semiHidden/>
+    <w:unhideWhenUsed/>
+    <w:rsid w:val="0063153F"/>
+    <w:pPr>
+      <w:tabs>
+        <w:tab w:val="center" w:pos="4680"/>
+        <w:tab w:val="right" w:pos="9360"/>
+      </w:tabs>
+      <w:spacing w:after="0" w:line="240" w:lineRule="auto"/>
+    </w:pPr>
+  </w:style>
+  <w:style w:type="character" w:customStyle="1" w:styleId="HeaderChar">
+    <w:name w:val="Header Char"/>
+    <w:basedOn w:val="DefaultParagraphFont"/>
+    <w:link w:val="Header"/>
+    <w:uiPriority w:val="99"/>
+    <w:semiHidden/>
+    <w:rsid w:val="0063153F"/>
+  </w:style>
+  <w:style w:type="paragraph" w:styleId="Footer">
+    <w:name w:val="footer"/>
+    <w:basedOn w:val="Normal"/>
+    <w:link w:val="FooterChar"/>
+    <w:uiPriority w:val="99"/>
+    <w:semiHidden/>
+    <w:unhideWhenUsed/>
+    <w:rsid w:val="0063153F"/>
+    <w:pPr>
+      <w:tabs>
+        <w:tab w:val="center" w:pos="4680"/>
+        <w:tab w:val="right" w:pos="9360"/>
+      </w:tabs>
+      <w:spacing w:after="0" w:line="240" w:lineRule="auto"/>
+    </w:pPr>
+  </w:style>
+  <w:style w:type="character" w:customStyle="1" w:styleId="FooterChar">
+    <w:name w:val="Footer Char"/>
+    <w:basedOn w:val="DefaultParagraphFont"/>
+    <w:link w:val="Footer"/>
+    <w:uiPriority w:val="99"/>
+    <w:semiHidden/>
+    <w:rsid w:val="0063153F"/>
+  </w:style>
+  <w:style w:type="paragraph" w:styleId="NormalWeb">
+    <w:name w:val="Normal (Web)"/>
+    <w:basedOn w:val="Normal"/>
+    <w:uiPriority w:val="99"/>
+    <w:semiHidden/>
+    <w:unhideWhenUsed/>
+    <w:rsid w:val="00F27A44"/>
+    <w:pPr>
+      <w:spacing w:before="100" w:beforeAutospacing="1" w:after="100" w:afterAutospacing="1" w:line="240" w:lineRule="auto"/>
+    </w:pPr>
+    <w:rPr>
+      <w:rFonts w:ascii="Times New Roman" w:eastAsia="Times New Roman" w:hAnsi="Times New Roman" w:cs="Times New Roman"/>
+      <w:sz w:val="24"/>
+      <w:szCs w:val="24"/>
+    </w:rPr>
+  </w:style>
+  <w:style w:type="character" w:styleId="Strong">
+    <w:name w:val="Strong"/>
+    <w:basedOn w:val="DefaultParagraphFont"/>
+    <w:uiPriority w:val="22"/>
+    <w:qFormat/>
+    <w:rsid w:val="00F27A44"/>
+    <w:rPr>
+      <w:b/>
+      <w:bCs/>
+    </w:rPr>
+  </w:style>
+  <w:style w:type="character" w:styleId="Hyperlink">
+    <w:name w:val="Hyperlink"/>
+    <w:basedOn w:val="DefaultParagraphFont"/>
+    <w:uiPriority w:val="99"/>
+    <w:semiHidden/>
+    <w:unhideWhenUsed/>
+    <w:rsid w:val="00F27A44"/>
+    <w:rPr>
+      <w:color w:val="0000FF"/>
+      <w:u w:val="single"/>
+    </w:rPr>
   </w:style>
 </w:styles>
 </file>

</xml_diff>